<commit_message>
Added more documentation. Started weapons in Unity project.
</commit_message>
<xml_diff>
--- a/Documentation/Research & References.docx
+++ b/Documentation/Research & References.docx
@@ -100,22 +100,852 @@
           <w:lang w:val="en-US"/>
         </w:rPr>
       </w:pPr>
+      <w:hyperlink r:id="rId8" w:history="1">
+        <w:r>
+          <w:rPr>
+            <w:rStyle w:val="Hyperlink"/>
+            <w:i/>
+            <w:iCs/>
+            <w:lang w:val="en-US"/>
+          </w:rPr>
+          <w:t>Warm starting</w:t>
+        </w:r>
+      </w:hyperlink>
       <w:r>
         <w:rPr>
           <w:lang w:val="en-US"/>
         </w:rPr>
-        <w:t>Warm starting</w:t>
+        <w:t xml:space="preserve">. Caching the </w:t>
       </w:r>
+      <w:r>
+        <w:rPr>
+          <w:lang w:val="en-US"/>
+        </w:rPr>
+        <w:t>impulses applied in the collision resolution phase, and using it in the next physics step to converge towards the desired solution faster (</w:t>
+      </w:r>
+      <w:r>
+        <w:rPr>
+          <w:i/>
+          <w:iCs/>
+          <w:lang w:val="en-US"/>
+        </w:rPr>
+        <w:t>typically works best with objects that aren’t moving much</w:t>
+      </w:r>
+      <w:r>
+        <w:rPr>
+          <w:i/>
+          <w:iCs/>
+          <w:lang w:val="en-US"/>
+        </w:rPr>
+        <w:t xml:space="preserve"> between frames</w:t>
+      </w:r>
+      <w:r>
+        <w:rPr>
+          <w:lang w:val="en-US"/>
+        </w:rPr>
+        <w:t>)</w:t>
+      </w:r>
+      <w:r>
+        <w:rPr>
+          <w:lang w:val="en-US"/>
+        </w:rPr>
+        <w:t>.</w:t>
+      </w:r>
+    </w:p>
+    <w:p>
+      <w:pPr>
+        <w:pStyle w:val="Heading1"/>
+      </w:pPr>
+      <w:r>
+        <w:t>Third Party Libraries</w:t>
+      </w:r>
+    </w:p>
+    <w:tbl>
+      <w:tblPr>
+        <w:tblStyle w:val="PlainTable1"/>
+        <w:tblW w:w="0" w:type="auto"/>
+        <w:tblLook w:val="04A0" w:firstRow="1" w:lastRow="0" w:firstColumn="1" w:lastColumn="0" w:noHBand="0" w:noVBand="1"/>
+      </w:tblPr>
+      <w:tblGrid>
+        <w:gridCol w:w="1104"/>
+        <w:gridCol w:w="4157"/>
+        <w:gridCol w:w="928"/>
+        <w:gridCol w:w="1788"/>
+        <w:gridCol w:w="1373"/>
+      </w:tblGrid>
+      <w:tr>
+        <w:trPr>
+          <w:cnfStyle w:val="100000000000" w:firstRow="1" w:lastRow="0" w:firstColumn="0" w:lastColumn="0" w:oddVBand="0" w:evenVBand="0" w:oddHBand="0" w:evenHBand="0" w:firstRowFirstColumn="0" w:firstRowLastColumn="0" w:lastRowFirstColumn="0" w:lastRowLastColumn="0"/>
+        </w:trPr>
+        <w:tc>
+          <w:tcPr>
+            <w:cnfStyle w:val="001000000000" w:firstRow="0" w:lastRow="0" w:firstColumn="1" w:lastColumn="0" w:oddVBand="0" w:evenVBand="0" w:oddHBand="0" w:evenHBand="0" w:firstRowFirstColumn="0" w:firstRowLastColumn="0" w:lastRowFirstColumn="0" w:lastRowLastColumn="0"/>
+            <w:tcW w:w="988" w:type="dxa"/>
+          </w:tcPr>
+          <w:p>
+            <w:pPr>
+              <w:rPr>
+                <w:lang w:val="en-US"/>
+              </w:rPr>
+            </w:pPr>
+            <w:r>
+              <w:rPr>
+                <w:lang w:val="en-US"/>
+              </w:rPr>
+              <w:t>Library</w:t>
+            </w:r>
+          </w:p>
+        </w:tc>
+        <w:tc>
+          <w:tcPr>
+            <w:tcW w:w="4239" w:type="dxa"/>
+          </w:tcPr>
+          <w:p>
+            <w:pPr>
+              <w:cnfStyle w:val="100000000000" w:firstRow="1" w:lastRow="0" w:firstColumn="0" w:lastColumn="0" w:oddVBand="0" w:evenVBand="0" w:oddHBand="0" w:evenHBand="0" w:firstRowFirstColumn="0" w:firstRowLastColumn="0" w:lastRowFirstColumn="0" w:lastRowLastColumn="0"/>
+              <w:rPr>
+                <w:lang w:val="en-US"/>
+              </w:rPr>
+            </w:pPr>
+            <w:r>
+              <w:rPr>
+                <w:lang w:val="en-US"/>
+              </w:rPr>
+              <w:t>Description</w:t>
+            </w:r>
+          </w:p>
+        </w:tc>
+        <w:tc>
+          <w:tcPr>
+            <w:tcW w:w="928" w:type="dxa"/>
+          </w:tcPr>
+          <w:p>
+            <w:pPr>
+              <w:cnfStyle w:val="100000000000" w:firstRow="1" w:lastRow="0" w:firstColumn="0" w:lastColumn="0" w:oddVBand="0" w:evenVBand="0" w:oddHBand="0" w:evenHBand="0" w:firstRowFirstColumn="0" w:firstRowLastColumn="0" w:lastRowFirstColumn="0" w:lastRowLastColumn="0"/>
+              <w:rPr>
+                <w:lang w:val="en-US"/>
+              </w:rPr>
+            </w:pPr>
+            <w:r>
+              <w:rPr>
+                <w:lang w:val="en-US"/>
+              </w:rPr>
+              <w:t>Version</w:t>
+            </w:r>
+          </w:p>
+        </w:tc>
+        <w:tc>
+          <w:tcPr>
+            <w:tcW w:w="1807" w:type="dxa"/>
+          </w:tcPr>
+          <w:p>
+            <w:pPr>
+              <w:cnfStyle w:val="100000000000" w:firstRow="1" w:lastRow="0" w:firstColumn="0" w:lastColumn="0" w:oddVBand="0" w:evenVBand="0" w:oddHBand="0" w:evenHBand="0" w:firstRowFirstColumn="0" w:firstRowLastColumn="0" w:lastRowFirstColumn="0" w:lastRowLastColumn="0"/>
+              <w:rPr>
+                <w:lang w:val="en-US"/>
+              </w:rPr>
+            </w:pPr>
+            <w:r>
+              <w:rPr>
+                <w:lang w:val="en-US"/>
+              </w:rPr>
+              <w:t>License</w:t>
+            </w:r>
+          </w:p>
+        </w:tc>
+        <w:tc>
+          <w:tcPr>
+            <w:tcW w:w="1388" w:type="dxa"/>
+          </w:tcPr>
+          <w:p>
+            <w:pPr>
+              <w:cnfStyle w:val="100000000000" w:firstRow="1" w:lastRow="0" w:firstColumn="0" w:lastColumn="0" w:oddVBand="0" w:evenVBand="0" w:oddHBand="0" w:evenHBand="0" w:firstRowFirstColumn="0" w:firstRowLastColumn="0" w:lastRowFirstColumn="0" w:lastRowLastColumn="0"/>
+              <w:rPr>
+                <w:lang w:val="en-US"/>
+              </w:rPr>
+            </w:pPr>
+            <w:r>
+              <w:rPr>
+                <w:lang w:val="en-US"/>
+              </w:rPr>
+              <w:t>Source Code</w:t>
+            </w:r>
+          </w:p>
+        </w:tc>
+      </w:tr>
+      <w:tr>
+        <w:trPr>
+          <w:cnfStyle w:val="000000100000" w:firstRow="0" w:lastRow="0" w:firstColumn="0" w:lastColumn="0" w:oddVBand="0" w:evenVBand="0" w:oddHBand="1" w:evenHBand="0" w:firstRowFirstColumn="0" w:firstRowLastColumn="0" w:lastRowFirstColumn="0" w:lastRowLastColumn="0"/>
+        </w:trPr>
+        <w:tc>
+          <w:tcPr>
+            <w:cnfStyle w:val="001000000000" w:firstRow="0" w:lastRow="0" w:firstColumn="1" w:lastColumn="0" w:oddVBand="0" w:evenVBand="0" w:oddHBand="0" w:evenHBand="0" w:firstRowFirstColumn="0" w:firstRowLastColumn="0" w:lastRowFirstColumn="0" w:lastRowLastColumn="0"/>
+            <w:tcW w:w="988" w:type="dxa"/>
+          </w:tcPr>
+          <w:p>
+            <w:pPr>
+              <w:rPr>
+                <w:lang w:val="en-US"/>
+              </w:rPr>
+            </w:pPr>
+            <w:hyperlink r:id="rId9" w:history="1">
+              <w:r>
+                <w:rPr>
+                  <w:rStyle w:val="Hyperlink"/>
+                  <w:lang w:val="en-US"/>
+                </w:rPr>
+                <w:t>GLFW</w:t>
+              </w:r>
+            </w:hyperlink>
+          </w:p>
+        </w:tc>
+        <w:tc>
+          <w:tcPr>
+            <w:tcW w:w="4239" w:type="dxa"/>
+          </w:tcPr>
+          <w:p>
+            <w:pPr>
+              <w:cnfStyle w:val="000000100000" w:firstRow="0" w:lastRow="0" w:firstColumn="0" w:lastColumn="0" w:oddVBand="0" w:evenVBand="0" w:oddHBand="1" w:evenHBand="0" w:firstRowFirstColumn="0" w:firstRowLastColumn="0" w:lastRowFirstColumn="0" w:lastRowLastColumn="0"/>
+              <w:rPr>
+                <w:lang w:val="en-US"/>
+              </w:rPr>
+            </w:pPr>
+            <w:r>
+              <w:rPr>
+                <w:lang w:val="en-US"/>
+              </w:rPr>
+              <w:t>An open-source windowing library</w:t>
+            </w:r>
+          </w:p>
+        </w:tc>
+        <w:tc>
+          <w:tcPr>
+            <w:tcW w:w="928" w:type="dxa"/>
+          </w:tcPr>
+          <w:p>
+            <w:pPr>
+              <w:cnfStyle w:val="000000100000" w:firstRow="0" w:lastRow="0" w:firstColumn="0" w:lastColumn="0" w:oddVBand="0" w:evenVBand="0" w:oddHBand="1" w:evenHBand="0" w:firstRowFirstColumn="0" w:firstRowLastColumn="0" w:lastRowFirstColumn="0" w:lastRowLastColumn="0"/>
+              <w:rPr>
+                <w:lang w:val="en-US"/>
+              </w:rPr>
+            </w:pPr>
+            <w:r>
+              <w:rPr>
+                <w:lang w:val="en-US"/>
+              </w:rPr>
+              <w:t>v3.3.6</w:t>
+            </w:r>
+          </w:p>
+        </w:tc>
+        <w:tc>
+          <w:tcPr>
+            <w:tcW w:w="1807" w:type="dxa"/>
+          </w:tcPr>
+          <w:p>
+            <w:pPr>
+              <w:cnfStyle w:val="000000100000" w:firstRow="0" w:lastRow="0" w:firstColumn="0" w:lastColumn="0" w:oddVBand="0" w:evenVBand="0" w:oddHBand="1" w:evenHBand="0" w:firstRowFirstColumn="0" w:firstRowLastColumn="0" w:lastRowFirstColumn="0" w:lastRowLastColumn="0"/>
+              <w:rPr>
+                <w:lang w:val="en-US"/>
+              </w:rPr>
+            </w:pPr>
+            <w:hyperlink r:id="rId10" w:history="1">
+              <w:r>
+                <w:rPr>
+                  <w:rStyle w:val="Hyperlink"/>
+                  <w:lang w:val="en-US"/>
+                </w:rPr>
+                <w:t>zlib/libpng license</w:t>
+              </w:r>
+            </w:hyperlink>
+          </w:p>
+        </w:tc>
+        <w:tc>
+          <w:tcPr>
+            <w:tcW w:w="1388" w:type="dxa"/>
+          </w:tcPr>
+          <w:p>
+            <w:pPr>
+              <w:cnfStyle w:val="000000100000" w:firstRow="0" w:lastRow="0" w:firstColumn="0" w:lastColumn="0" w:oddVBand="0" w:evenVBand="0" w:oddHBand="1" w:evenHBand="0" w:firstRowFirstColumn="0" w:firstRowLastColumn="0" w:lastRowFirstColumn="0" w:lastRowLastColumn="0"/>
+              <w:rPr>
+                <w:lang w:val="en-US"/>
+              </w:rPr>
+            </w:pPr>
+            <w:hyperlink r:id="rId11" w:history="1">
+              <w:r>
+                <w:rPr>
+                  <w:rStyle w:val="Hyperlink"/>
+                  <w:lang w:val="en-US"/>
+                </w:rPr>
+                <w:t>GitHub</w:t>
+              </w:r>
+            </w:hyperlink>
+          </w:p>
+        </w:tc>
+      </w:tr>
+      <w:tr>
+        <w:tc>
+          <w:tcPr>
+            <w:cnfStyle w:val="001000000000" w:firstRow="0" w:lastRow="0" w:firstColumn="1" w:lastColumn="0" w:oddVBand="0" w:evenVBand="0" w:oddHBand="0" w:evenHBand="0" w:firstRowFirstColumn="0" w:firstRowLastColumn="0" w:lastRowFirstColumn="0" w:lastRowLastColumn="0"/>
+            <w:tcW w:w="988" w:type="dxa"/>
+          </w:tcPr>
+          <w:p>
+            <w:pPr>
+              <w:rPr>
+                <w:lang w:val="en-US"/>
+              </w:rPr>
+            </w:pPr>
+            <w:hyperlink r:id="rId12" w:history="1">
+              <w:r>
+                <w:rPr>
+                  <w:rStyle w:val="Hyperlink"/>
+                  <w:lang w:val="en-US"/>
+                </w:rPr>
+                <w:t>Glad</w:t>
+              </w:r>
+            </w:hyperlink>
+          </w:p>
+        </w:tc>
+        <w:tc>
+          <w:tcPr>
+            <w:tcW w:w="4239" w:type="dxa"/>
+          </w:tcPr>
+          <w:p>
+            <w:pPr>
+              <w:cnfStyle w:val="000000000000" w:firstRow="0" w:lastRow="0" w:firstColumn="0" w:lastColumn="0" w:oddVBand="0" w:evenVBand="0" w:oddHBand="0" w:evenHBand="0" w:firstRowFirstColumn="0" w:firstRowLastColumn="0" w:lastRowFirstColumn="0" w:lastRowLastColumn="0"/>
+              <w:rPr>
+                <w:lang w:val="en-US"/>
+              </w:rPr>
+            </w:pPr>
+            <w:r>
+              <w:rPr>
+                <w:lang w:val="en-US"/>
+              </w:rPr>
+              <w:t>OpenGL loader library</w:t>
+            </w:r>
+          </w:p>
+        </w:tc>
+        <w:tc>
+          <w:tcPr>
+            <w:tcW w:w="928" w:type="dxa"/>
+          </w:tcPr>
+          <w:p>
+            <w:pPr>
+              <w:cnfStyle w:val="000000000000" w:firstRow="0" w:lastRow="0" w:firstColumn="0" w:lastColumn="0" w:oddVBand="0" w:evenVBand="0" w:oddHBand="0" w:evenHBand="0" w:firstRowFirstColumn="0" w:firstRowLastColumn="0" w:lastRowFirstColumn="0" w:lastRowLastColumn="0"/>
+              <w:rPr>
+                <w:lang w:val="en-US"/>
+              </w:rPr>
+            </w:pPr>
+            <w:r>
+              <w:rPr>
+                <w:lang w:val="en-US"/>
+              </w:rPr>
+              <w:t>v0.1.34</w:t>
+            </w:r>
+          </w:p>
+        </w:tc>
+        <w:tc>
+          <w:tcPr>
+            <w:tcW w:w="1807" w:type="dxa"/>
+          </w:tcPr>
+          <w:p>
+            <w:pPr>
+              <w:cnfStyle w:val="000000000000" w:firstRow="0" w:lastRow="0" w:firstColumn="0" w:lastColumn="0" w:oddVBand="0" w:evenVBand="0" w:oddHBand="0" w:evenHBand="0" w:firstRowFirstColumn="0" w:firstRowLastColumn="0" w:lastRowFirstColumn="0" w:lastRowLastColumn="0"/>
+              <w:rPr>
+                <w:lang w:val="en-US"/>
+              </w:rPr>
+            </w:pPr>
+            <w:r>
+              <w:rPr>
+                <w:lang w:val="en-US"/>
+              </w:rPr>
+              <w:t>N/A</w:t>
+            </w:r>
+          </w:p>
+        </w:tc>
+        <w:tc>
+          <w:tcPr>
+            <w:tcW w:w="1388" w:type="dxa"/>
+          </w:tcPr>
+          <w:p>
+            <w:pPr>
+              <w:cnfStyle w:val="000000000000" w:firstRow="0" w:lastRow="0" w:firstColumn="0" w:lastColumn="0" w:oddVBand="0" w:evenVBand="0" w:oddHBand="0" w:evenHBand="0" w:firstRowFirstColumn="0" w:firstRowLastColumn="0" w:lastRowFirstColumn="0" w:lastRowLastColumn="0"/>
+              <w:rPr>
+                <w:lang w:val="en-US"/>
+              </w:rPr>
+            </w:pPr>
+            <w:hyperlink r:id="rId13" w:history="1">
+              <w:r>
+                <w:rPr>
+                  <w:rStyle w:val="Hyperlink"/>
+                  <w:lang w:val="en-US"/>
+                </w:rPr>
+                <w:t>GitHub</w:t>
+              </w:r>
+            </w:hyperlink>
+          </w:p>
+        </w:tc>
+      </w:tr>
+      <w:tr>
+        <w:trPr>
+          <w:cnfStyle w:val="000000100000" w:firstRow="0" w:lastRow="0" w:firstColumn="0" w:lastColumn="0" w:oddVBand="0" w:evenVBand="0" w:oddHBand="1" w:evenHBand="0" w:firstRowFirstColumn="0" w:firstRowLastColumn="0" w:lastRowFirstColumn="0" w:lastRowLastColumn="0"/>
+        </w:trPr>
+        <w:tc>
+          <w:tcPr>
+            <w:cnfStyle w:val="001000000000" w:firstRow="0" w:lastRow="0" w:firstColumn="1" w:lastColumn="0" w:oddVBand="0" w:evenVBand="0" w:oddHBand="0" w:evenHBand="0" w:firstRowFirstColumn="0" w:firstRowLastColumn="0" w:lastRowFirstColumn="0" w:lastRowLastColumn="0"/>
+            <w:tcW w:w="988" w:type="dxa"/>
+          </w:tcPr>
+          <w:p>
+            <w:pPr>
+              <w:rPr>
+                <w:lang w:val="en-US"/>
+              </w:rPr>
+            </w:pPr>
+            <w:r>
+              <w:rPr>
+                <w:lang w:val="en-US"/>
+              </w:rPr>
+              <w:t>glm</w:t>
+            </w:r>
+          </w:p>
+        </w:tc>
+        <w:tc>
+          <w:tcPr>
+            <w:tcW w:w="4239" w:type="dxa"/>
+          </w:tcPr>
+          <w:p>
+            <w:pPr>
+              <w:cnfStyle w:val="000000100000" w:firstRow="0" w:lastRow="0" w:firstColumn="0" w:lastColumn="0" w:oddVBand="0" w:evenVBand="0" w:oddHBand="1" w:evenHBand="0" w:firstRowFirstColumn="0" w:firstRowLastColumn="0" w:lastRowFirstColumn="0" w:lastRowLastColumn="0"/>
+              <w:rPr>
+                <w:lang w:val="en-US"/>
+              </w:rPr>
+            </w:pPr>
+            <w:r>
+              <w:rPr>
+                <w:lang w:val="en-US"/>
+              </w:rPr>
+              <w:t>Header only mathematics library</w:t>
+            </w:r>
+          </w:p>
+        </w:tc>
+        <w:tc>
+          <w:tcPr>
+            <w:tcW w:w="928" w:type="dxa"/>
+          </w:tcPr>
+          <w:p>
+            <w:pPr>
+              <w:cnfStyle w:val="000000100000" w:firstRow="0" w:lastRow="0" w:firstColumn="0" w:lastColumn="0" w:oddVBand="0" w:evenVBand="0" w:oddHBand="1" w:evenHBand="0" w:firstRowFirstColumn="0" w:firstRowLastColumn="0" w:lastRowFirstColumn="0" w:lastRowLastColumn="0"/>
+              <w:rPr>
+                <w:lang w:val="en-US"/>
+              </w:rPr>
+            </w:pPr>
+            <w:r>
+              <w:rPr>
+                <w:lang w:val="en-US"/>
+              </w:rPr>
+              <w:t>v0.9.9.8</w:t>
+            </w:r>
+          </w:p>
+        </w:tc>
+        <w:tc>
+          <w:tcPr>
+            <w:tcW w:w="1807" w:type="dxa"/>
+          </w:tcPr>
+          <w:p>
+            <w:pPr>
+              <w:cnfStyle w:val="000000100000" w:firstRow="0" w:lastRow="0" w:firstColumn="0" w:lastColumn="0" w:oddVBand="0" w:evenVBand="0" w:oddHBand="1" w:evenHBand="0" w:firstRowFirstColumn="0" w:firstRowLastColumn="0" w:lastRowFirstColumn="0" w:lastRowLastColumn="0"/>
+              <w:rPr>
+                <w:lang w:val="en-US"/>
+              </w:rPr>
+            </w:pPr>
+            <w:hyperlink r:id="rId14" w:history="1">
+              <w:r>
+                <w:rPr>
+                  <w:rStyle w:val="Hyperlink"/>
+                  <w:lang w:val="en-US"/>
+                </w:rPr>
+                <w:t>Modified MIT License</w:t>
+              </w:r>
+            </w:hyperlink>
+          </w:p>
+        </w:tc>
+        <w:tc>
+          <w:tcPr>
+            <w:tcW w:w="1388" w:type="dxa"/>
+          </w:tcPr>
+          <w:p>
+            <w:pPr>
+              <w:cnfStyle w:val="000000100000" w:firstRow="0" w:lastRow="0" w:firstColumn="0" w:lastColumn="0" w:oddVBand="0" w:evenVBand="0" w:oddHBand="1" w:evenHBand="0" w:firstRowFirstColumn="0" w:firstRowLastColumn="0" w:lastRowFirstColumn="0" w:lastRowLastColumn="0"/>
+              <w:rPr>
+                <w:lang w:val="en-US"/>
+              </w:rPr>
+            </w:pPr>
+            <w:hyperlink r:id="rId15" w:history="1">
+              <w:r>
+                <w:rPr>
+                  <w:rStyle w:val="Hyperlink"/>
+                  <w:lang w:val="en-US"/>
+                </w:rPr>
+                <w:t>GitHub</w:t>
+              </w:r>
+            </w:hyperlink>
+          </w:p>
+        </w:tc>
+      </w:tr>
+      <w:tr>
+        <w:tc>
+          <w:tcPr>
+            <w:cnfStyle w:val="001000000000" w:firstRow="0" w:lastRow="0" w:firstColumn="1" w:lastColumn="0" w:oddVBand="0" w:evenVBand="0" w:oddHBand="0" w:evenHBand="0" w:firstRowFirstColumn="0" w:firstRowLastColumn="0" w:lastRowFirstColumn="0" w:lastRowLastColumn="0"/>
+            <w:tcW w:w="988" w:type="dxa"/>
+          </w:tcPr>
+          <w:p>
+            <w:pPr>
+              <w:rPr>
+                <w:lang w:val="en-US"/>
+              </w:rPr>
+            </w:pPr>
+            <w:r>
+              <w:rPr>
+                <w:lang w:val="en-US"/>
+              </w:rPr>
+              <w:t>ImGui</w:t>
+            </w:r>
+          </w:p>
+        </w:tc>
+        <w:tc>
+          <w:tcPr>
+            <w:tcW w:w="4239" w:type="dxa"/>
+          </w:tcPr>
+          <w:p>
+            <w:pPr>
+              <w:cnfStyle w:val="000000000000" w:firstRow="0" w:lastRow="0" w:firstColumn="0" w:lastColumn="0" w:oddVBand="0" w:evenVBand="0" w:oddHBand="0" w:evenHBand="0" w:firstRowFirstColumn="0" w:firstRowLastColumn="0" w:lastRowFirstColumn="0" w:lastRowLastColumn="0"/>
+              <w:rPr>
+                <w:lang w:val="en-US"/>
+              </w:rPr>
+            </w:pPr>
+            <w:r>
+              <w:rPr>
+                <w:lang w:val="en-US"/>
+              </w:rPr>
+              <w:t>Immediate-mode Graphical User Interface library</w:t>
+            </w:r>
+          </w:p>
+        </w:tc>
+        <w:tc>
+          <w:tcPr>
+            <w:tcW w:w="928" w:type="dxa"/>
+          </w:tcPr>
+          <w:p>
+            <w:pPr>
+              <w:cnfStyle w:val="000000000000" w:firstRow="0" w:lastRow="0" w:firstColumn="0" w:lastColumn="0" w:oddVBand="0" w:evenVBand="0" w:oddHBand="0" w:evenHBand="0" w:firstRowFirstColumn="0" w:firstRowLastColumn="0" w:lastRowFirstColumn="0" w:lastRowLastColumn="0"/>
+              <w:rPr>
+                <w:lang w:val="en-US"/>
+              </w:rPr>
+            </w:pPr>
+            <w:r>
+              <w:rPr>
+                <w:lang w:val="en-US"/>
+              </w:rPr>
+              <w:t>v1.87</w:t>
+            </w:r>
+          </w:p>
+        </w:tc>
+        <w:tc>
+          <w:tcPr>
+            <w:tcW w:w="1807" w:type="dxa"/>
+          </w:tcPr>
+          <w:p>
+            <w:pPr>
+              <w:cnfStyle w:val="000000000000" w:firstRow="0" w:lastRow="0" w:firstColumn="0" w:lastColumn="0" w:oddVBand="0" w:evenVBand="0" w:oddHBand="0" w:evenHBand="0" w:firstRowFirstColumn="0" w:firstRowLastColumn="0" w:lastRowFirstColumn="0" w:lastRowLastColumn="0"/>
+              <w:rPr>
+                <w:lang w:val="en-US"/>
+              </w:rPr>
+            </w:pPr>
+            <w:hyperlink r:id="rId16" w:history="1">
+              <w:r>
+                <w:rPr>
+                  <w:rStyle w:val="Hyperlink"/>
+                  <w:lang w:val="en-US"/>
+                </w:rPr>
+                <w:t>MIT License</w:t>
+              </w:r>
+            </w:hyperlink>
+          </w:p>
+        </w:tc>
+        <w:tc>
+          <w:tcPr>
+            <w:tcW w:w="1388" w:type="dxa"/>
+          </w:tcPr>
+          <w:p>
+            <w:pPr>
+              <w:cnfStyle w:val="000000000000" w:firstRow="0" w:lastRow="0" w:firstColumn="0" w:lastColumn="0" w:oddVBand="0" w:evenVBand="0" w:oddHBand="0" w:evenHBand="0" w:firstRowFirstColumn="0" w:firstRowLastColumn="0" w:lastRowFirstColumn="0" w:lastRowLastColumn="0"/>
+              <w:rPr>
+                <w:lang w:val="en-US"/>
+              </w:rPr>
+            </w:pPr>
+            <w:hyperlink r:id="rId17" w:history="1">
+              <w:r>
+                <w:rPr>
+                  <w:rStyle w:val="Hyperlink"/>
+                  <w:lang w:val="en-US"/>
+                </w:rPr>
+                <w:t>Git</w:t>
+              </w:r>
+              <w:r>
+                <w:rPr>
+                  <w:rStyle w:val="Hyperlink"/>
+                  <w:lang w:val="en-US"/>
+                </w:rPr>
+                <w:t>H</w:t>
+              </w:r>
+              <w:r>
+                <w:rPr>
+                  <w:rStyle w:val="Hyperlink"/>
+                  <w:lang w:val="en-US"/>
+                </w:rPr>
+                <w:t>ub</w:t>
+              </w:r>
+            </w:hyperlink>
+          </w:p>
+        </w:tc>
+      </w:tr>
+      <w:tr>
+        <w:trPr>
+          <w:cnfStyle w:val="000000100000" w:firstRow="0" w:lastRow="0" w:firstColumn="0" w:lastColumn="0" w:oddVBand="0" w:evenVBand="0" w:oddHBand="1" w:evenHBand="0" w:firstRowFirstColumn="0" w:firstRowLastColumn="0" w:lastRowFirstColumn="0" w:lastRowLastColumn="0"/>
+        </w:trPr>
+        <w:tc>
+          <w:tcPr>
+            <w:cnfStyle w:val="001000000000" w:firstRow="0" w:lastRow="0" w:firstColumn="1" w:lastColumn="0" w:oddVBand="0" w:evenVBand="0" w:oddHBand="0" w:evenHBand="0" w:firstRowFirstColumn="0" w:firstRowLastColumn="0" w:lastRowFirstColumn="0" w:lastRowLastColumn="0"/>
+            <w:tcW w:w="988" w:type="dxa"/>
+          </w:tcPr>
+          <w:p>
+            <w:pPr>
+              <w:rPr>
+                <w:lang w:val="en-US"/>
+              </w:rPr>
+            </w:pPr>
+            <w:r>
+              <w:rPr>
+                <w:lang w:val="en-US"/>
+              </w:rPr>
+              <w:t>STB</w:t>
+            </w:r>
+          </w:p>
+        </w:tc>
+        <w:tc>
+          <w:tcPr>
+            <w:tcW w:w="4239" w:type="dxa"/>
+          </w:tcPr>
+          <w:p>
+            <w:pPr>
+              <w:cnfStyle w:val="000000100000" w:firstRow="0" w:lastRow="0" w:firstColumn="0" w:lastColumn="0" w:oddVBand="0" w:evenVBand="0" w:oddHBand="1" w:evenHBand="0" w:firstRowFirstColumn="0" w:firstRowLastColumn="0" w:lastRowFirstColumn="0" w:lastRowLastColumn="0"/>
+              <w:rPr>
+                <w:lang w:val="en-US"/>
+              </w:rPr>
+            </w:pPr>
+            <w:r>
+              <w:rPr>
+                <w:lang w:val="en-US"/>
+              </w:rPr>
+              <w:t>Single-file libraries for C/C++</w:t>
+            </w:r>
+          </w:p>
+        </w:tc>
+        <w:tc>
+          <w:tcPr>
+            <w:tcW w:w="928" w:type="dxa"/>
+          </w:tcPr>
+          <w:p>
+            <w:pPr>
+              <w:cnfStyle w:val="000000100000" w:firstRow="0" w:lastRow="0" w:firstColumn="0" w:lastColumn="0" w:oddVBand="0" w:evenVBand="0" w:oddHBand="1" w:evenHBand="0" w:firstRowFirstColumn="0" w:firstRowLastColumn="0" w:lastRowFirstColumn="0" w:lastRowLastColumn="0"/>
+              <w:rPr>
+                <w:lang w:val="en-US"/>
+              </w:rPr>
+            </w:pPr>
+            <w:r>
+              <w:rPr>
+                <w:lang w:val="en-US"/>
+              </w:rPr>
+              <w:t>N/A</w:t>
+            </w:r>
+          </w:p>
+        </w:tc>
+        <w:tc>
+          <w:tcPr>
+            <w:tcW w:w="1807" w:type="dxa"/>
+          </w:tcPr>
+          <w:p>
+            <w:pPr>
+              <w:cnfStyle w:val="000000100000" w:firstRow="0" w:lastRow="0" w:firstColumn="0" w:lastColumn="0" w:oddVBand="0" w:evenVBand="0" w:oddHBand="1" w:evenHBand="0" w:firstRowFirstColumn="0" w:firstRowLastColumn="0" w:lastRowFirstColumn="0" w:lastRowLastColumn="0"/>
+              <w:rPr>
+                <w:lang w:val="en-US"/>
+              </w:rPr>
+            </w:pPr>
+            <w:hyperlink r:id="rId18" w:history="1">
+              <w:r>
+                <w:rPr>
+                  <w:rStyle w:val="Hyperlink"/>
+                  <w:lang w:val="en-US"/>
+                </w:rPr>
+                <w:t>MIT Lice</w:t>
+              </w:r>
+              <w:r>
+                <w:rPr>
+                  <w:rStyle w:val="Hyperlink"/>
+                  <w:lang w:val="en-US"/>
+                </w:rPr>
+                <w:t>n</w:t>
+              </w:r>
+              <w:r>
+                <w:rPr>
+                  <w:rStyle w:val="Hyperlink"/>
+                  <w:lang w:val="en-US"/>
+                </w:rPr>
+                <w:t>se</w:t>
+              </w:r>
+            </w:hyperlink>
+          </w:p>
+        </w:tc>
+        <w:tc>
+          <w:tcPr>
+            <w:tcW w:w="1388" w:type="dxa"/>
+          </w:tcPr>
+          <w:p>
+            <w:pPr>
+              <w:cnfStyle w:val="000000100000" w:firstRow="0" w:lastRow="0" w:firstColumn="0" w:lastColumn="0" w:oddVBand="0" w:evenVBand="0" w:oddHBand="1" w:evenHBand="0" w:firstRowFirstColumn="0" w:firstRowLastColumn="0" w:lastRowFirstColumn="0" w:lastRowLastColumn="0"/>
+              <w:rPr>
+                <w:lang w:val="en-US"/>
+              </w:rPr>
+            </w:pPr>
+            <w:hyperlink r:id="rId19" w:history="1">
+              <w:r>
+                <w:rPr>
+                  <w:rStyle w:val="Hyperlink"/>
+                  <w:lang w:val="en-US"/>
+                </w:rPr>
+                <w:t>GitHub</w:t>
+              </w:r>
+            </w:hyperlink>
+          </w:p>
+        </w:tc>
+      </w:tr>
+      <w:tr>
+        <w:tc>
+          <w:tcPr>
+            <w:cnfStyle w:val="001000000000" w:firstRow="0" w:lastRow="0" w:firstColumn="1" w:lastColumn="0" w:oddVBand="0" w:evenVBand="0" w:oddHBand="0" w:evenHBand="0" w:firstRowFirstColumn="0" w:firstRowLastColumn="0" w:lastRowFirstColumn="0" w:lastRowLastColumn="0"/>
+            <w:tcW w:w="988" w:type="dxa"/>
+          </w:tcPr>
+          <w:p>
+            <w:pPr>
+              <w:rPr>
+                <w:lang w:val="en-US"/>
+              </w:rPr>
+            </w:pPr>
+            <w:hyperlink r:id="rId20" w:history="1">
+              <w:r>
+                <w:rPr>
+                  <w:rStyle w:val="Hyperlink"/>
+                  <w:b w:val="0"/>
+                  <w:bCs w:val="0"/>
+                  <w:lang w:val="en-US"/>
+                </w:rPr>
+                <w:t>termcolor</w:t>
+              </w:r>
+            </w:hyperlink>
+          </w:p>
+        </w:tc>
+        <w:tc>
+          <w:tcPr>
+            <w:tcW w:w="4239" w:type="dxa"/>
+          </w:tcPr>
+          <w:p>
+            <w:pPr>
+              <w:cnfStyle w:val="000000000000" w:firstRow="0" w:lastRow="0" w:firstColumn="0" w:lastColumn="0" w:oddVBand="0" w:evenVBand="0" w:oddHBand="0" w:evenHBand="0" w:firstRowFirstColumn="0" w:firstRowLastColumn="0" w:lastRowFirstColumn="0" w:lastRowLastColumn="0"/>
+              <w:rPr>
+                <w:lang w:val="en-US"/>
+              </w:rPr>
+            </w:pPr>
+            <w:r>
+              <w:rPr>
+                <w:lang w:val="en-US"/>
+              </w:rPr>
+              <w:t>Header only library to output colored messages to the console</w:t>
+            </w:r>
+          </w:p>
+        </w:tc>
+        <w:tc>
+          <w:tcPr>
+            <w:tcW w:w="928" w:type="dxa"/>
+          </w:tcPr>
+          <w:p>
+            <w:pPr>
+              <w:cnfStyle w:val="000000000000" w:firstRow="0" w:lastRow="0" w:firstColumn="0" w:lastColumn="0" w:oddVBand="0" w:evenVBand="0" w:oddHBand="0" w:evenHBand="0" w:firstRowFirstColumn="0" w:firstRowLastColumn="0" w:lastRowFirstColumn="0" w:lastRowLastColumn="0"/>
+              <w:rPr>
+                <w:lang w:val="en-US"/>
+              </w:rPr>
+            </w:pPr>
+            <w:r>
+              <w:rPr>
+                <w:lang w:val="en-US"/>
+              </w:rPr>
+              <w:t>v2.0.0</w:t>
+            </w:r>
+          </w:p>
+        </w:tc>
+        <w:tc>
+          <w:tcPr>
+            <w:tcW w:w="1807" w:type="dxa"/>
+          </w:tcPr>
+          <w:p>
+            <w:pPr>
+              <w:cnfStyle w:val="000000000000" w:firstRow="0" w:lastRow="0" w:firstColumn="0" w:lastColumn="0" w:oddVBand="0" w:evenVBand="0" w:oddHBand="0" w:evenHBand="0" w:firstRowFirstColumn="0" w:firstRowLastColumn="0" w:lastRowFirstColumn="0" w:lastRowLastColumn="0"/>
+              <w:rPr>
+                <w:lang w:val="en-US"/>
+              </w:rPr>
+            </w:pPr>
+            <w:hyperlink r:id="rId21" w:history="1">
+              <w:r>
+                <w:rPr>
+                  <w:rStyle w:val="Hyperlink"/>
+                  <w:lang w:val="en-US"/>
+                </w:rPr>
+                <w:t>BSD 3-Clause License</w:t>
+              </w:r>
+            </w:hyperlink>
+          </w:p>
+        </w:tc>
+        <w:tc>
+          <w:tcPr>
+            <w:tcW w:w="1388" w:type="dxa"/>
+          </w:tcPr>
+          <w:p>
+            <w:pPr>
+              <w:cnfStyle w:val="000000000000" w:firstRow="0" w:lastRow="0" w:firstColumn="0" w:lastColumn="0" w:oddVBand="0" w:evenVBand="0" w:oddHBand="0" w:evenHBand="0" w:firstRowFirstColumn="0" w:firstRowLastColumn="0" w:lastRowFirstColumn="0" w:lastRowLastColumn="0"/>
+              <w:rPr>
+                <w:lang w:val="en-US"/>
+              </w:rPr>
+            </w:pPr>
+            <w:hyperlink r:id="rId22" w:history="1">
+              <w:r>
+                <w:rPr>
+                  <w:rStyle w:val="Hyperlink"/>
+                  <w:lang w:val="en-US"/>
+                </w:rPr>
+                <w:t>GitHub</w:t>
+              </w:r>
+            </w:hyperlink>
+          </w:p>
+        </w:tc>
+      </w:tr>
+    </w:tbl>
+    <w:p>
+      <w:pPr>
+        <w:rPr>
+          <w:lang w:val="en-US"/>
+        </w:rPr>
+      </w:pPr>
     </w:p>
     <w:sdt>
       <w:sdtPr>
-        <w:id w:val="-542896756"/>
-        <w:docPartObj>
-          <w:docPartGallery w:val="Bibliographies"/>
-          <w:docPartUnique/>
-        </w:docPartObj>
-      </w:sdtPr>
-      <w:sdtEndPr>
         <w:rPr>
           <w:rFonts w:asciiTheme="minorHAnsi" w:eastAsiaTheme="minorHAnsi" w:hAnsiTheme="minorHAnsi" w:cstheme="minorBidi"/>
           <w:color w:val="auto"/>
@@ -123,7 +953,13 @@
           <w:szCs w:val="22"/>
           <w:lang w:val="en-AU"/>
         </w:rPr>
-      </w:sdtEndPr>
+        <w:id w:val="-542896756"/>
+        <w:docPartObj>
+          <w:docPartGallery w:val="Bibliographies"/>
+          <w:docPartUnique/>
+        </w:docPartObj>
+      </w:sdtPr>
+      <w:sdtEndPr/>
       <w:sdtContent>
         <w:p>
           <w:pPr>
@@ -138,6 +974,7 @@
             <w:id w:val="-573587230"/>
             <w:bibliography/>
           </w:sdtPr>
+          <w:sdtEndPr/>
           <w:sdtContent>
             <w:p>
               <w:pPr>
@@ -951,6 +1788,214 @@
       <w:shd w:val="clear" w:color="auto" w:fill="E1DFDD"/>
     </w:rPr>
   </w:style>
+  <w:style w:type="table" w:styleId="TableGrid">
+    <w:name w:val="Table Grid"/>
+    <w:basedOn w:val="TableNormal"/>
+    <w:uiPriority w:val="39"/>
+    <w:rsid w:val="001C3616"/>
+    <w:pPr>
+      <w:spacing w:after="0" w:line="240" w:lineRule="auto"/>
+    </w:pPr>
+    <w:tblPr>
+      <w:tblBorders>
+        <w:top w:val="single" w:sz="4" w:space="0" w:color="auto"/>
+        <w:left w:val="single" w:sz="4" w:space="0" w:color="auto"/>
+        <w:bottom w:val="single" w:sz="4" w:space="0" w:color="auto"/>
+        <w:right w:val="single" w:sz="4" w:space="0" w:color="auto"/>
+        <w:insideH w:val="single" w:sz="4" w:space="0" w:color="auto"/>
+        <w:insideV w:val="single" w:sz="4" w:space="0" w:color="auto"/>
+      </w:tblBorders>
+    </w:tblPr>
+  </w:style>
+  <w:style w:type="character" w:styleId="FollowedHyperlink">
+    <w:name w:val="FollowedHyperlink"/>
+    <w:basedOn w:val="DefaultParagraphFont"/>
+    <w:uiPriority w:val="99"/>
+    <w:semiHidden/>
+    <w:unhideWhenUsed/>
+    <w:rsid w:val="001C3616"/>
+    <w:rPr>
+      <w:color w:val="954F72" w:themeColor="followedHyperlink"/>
+      <w:u w:val="single"/>
+    </w:rPr>
+  </w:style>
+  <w:style w:type="table" w:styleId="GridTable1Light-Accent5">
+    <w:name w:val="Grid Table 1 Light Accent 5"/>
+    <w:basedOn w:val="TableNormal"/>
+    <w:uiPriority w:val="46"/>
+    <w:rsid w:val="001C3616"/>
+    <w:pPr>
+      <w:spacing w:after="0" w:line="240" w:lineRule="auto"/>
+    </w:pPr>
+    <w:tblPr>
+      <w:tblStyleRowBandSize w:val="1"/>
+      <w:tblStyleColBandSize w:val="1"/>
+      <w:tblBorders>
+        <w:top w:val="single" w:sz="4" w:space="0" w:color="BDD6EE" w:themeColor="accent5" w:themeTint="66"/>
+        <w:left w:val="single" w:sz="4" w:space="0" w:color="BDD6EE" w:themeColor="accent5" w:themeTint="66"/>
+        <w:bottom w:val="single" w:sz="4" w:space="0" w:color="BDD6EE" w:themeColor="accent5" w:themeTint="66"/>
+        <w:right w:val="single" w:sz="4" w:space="0" w:color="BDD6EE" w:themeColor="accent5" w:themeTint="66"/>
+        <w:insideH w:val="single" w:sz="4" w:space="0" w:color="BDD6EE" w:themeColor="accent5" w:themeTint="66"/>
+        <w:insideV w:val="single" w:sz="4" w:space="0" w:color="BDD6EE" w:themeColor="accent5" w:themeTint="66"/>
+      </w:tblBorders>
+    </w:tblPr>
+    <w:tblStylePr w:type="firstRow">
+      <w:rPr>
+        <w:b/>
+        <w:bCs/>
+      </w:rPr>
+      <w:tblPr/>
+      <w:tcPr>
+        <w:tcBorders>
+          <w:bottom w:val="single" w:sz="12" w:space="0" w:color="9CC2E5" w:themeColor="accent5" w:themeTint="99"/>
+        </w:tcBorders>
+      </w:tcPr>
+    </w:tblStylePr>
+    <w:tblStylePr w:type="lastRow">
+      <w:rPr>
+        <w:b/>
+        <w:bCs/>
+      </w:rPr>
+      <w:tblPr/>
+      <w:tcPr>
+        <w:tcBorders>
+          <w:top w:val="double" w:sz="2" w:space="0" w:color="9CC2E5" w:themeColor="accent5" w:themeTint="99"/>
+        </w:tcBorders>
+      </w:tcPr>
+    </w:tblStylePr>
+    <w:tblStylePr w:type="firstCol">
+      <w:rPr>
+        <w:b/>
+        <w:bCs/>
+      </w:rPr>
+    </w:tblStylePr>
+    <w:tblStylePr w:type="lastCol">
+      <w:rPr>
+        <w:b/>
+        <w:bCs/>
+      </w:rPr>
+    </w:tblStylePr>
+  </w:style>
+  <w:style w:type="table" w:styleId="GridTable1Light-Accent1">
+    <w:name w:val="Grid Table 1 Light Accent 1"/>
+    <w:basedOn w:val="TableNormal"/>
+    <w:uiPriority w:val="46"/>
+    <w:rsid w:val="001C3616"/>
+    <w:pPr>
+      <w:spacing w:after="0" w:line="240" w:lineRule="auto"/>
+    </w:pPr>
+    <w:tblPr>
+      <w:tblStyleRowBandSize w:val="1"/>
+      <w:tblStyleColBandSize w:val="1"/>
+      <w:tblBorders>
+        <w:top w:val="single" w:sz="4" w:space="0" w:color="B4C6E7" w:themeColor="accent1" w:themeTint="66"/>
+        <w:left w:val="single" w:sz="4" w:space="0" w:color="B4C6E7" w:themeColor="accent1" w:themeTint="66"/>
+        <w:bottom w:val="single" w:sz="4" w:space="0" w:color="B4C6E7" w:themeColor="accent1" w:themeTint="66"/>
+        <w:right w:val="single" w:sz="4" w:space="0" w:color="B4C6E7" w:themeColor="accent1" w:themeTint="66"/>
+        <w:insideH w:val="single" w:sz="4" w:space="0" w:color="B4C6E7" w:themeColor="accent1" w:themeTint="66"/>
+        <w:insideV w:val="single" w:sz="4" w:space="0" w:color="B4C6E7" w:themeColor="accent1" w:themeTint="66"/>
+      </w:tblBorders>
+    </w:tblPr>
+    <w:tblStylePr w:type="firstRow">
+      <w:rPr>
+        <w:b/>
+        <w:bCs/>
+      </w:rPr>
+      <w:tblPr/>
+      <w:tcPr>
+        <w:tcBorders>
+          <w:bottom w:val="single" w:sz="12" w:space="0" w:color="8EAADB" w:themeColor="accent1" w:themeTint="99"/>
+        </w:tcBorders>
+      </w:tcPr>
+    </w:tblStylePr>
+    <w:tblStylePr w:type="lastRow">
+      <w:rPr>
+        <w:b/>
+        <w:bCs/>
+      </w:rPr>
+      <w:tblPr/>
+      <w:tcPr>
+        <w:tcBorders>
+          <w:top w:val="double" w:sz="2" w:space="0" w:color="8EAADB" w:themeColor="accent1" w:themeTint="99"/>
+        </w:tcBorders>
+      </w:tcPr>
+    </w:tblStylePr>
+    <w:tblStylePr w:type="firstCol">
+      <w:rPr>
+        <w:b/>
+        <w:bCs/>
+      </w:rPr>
+    </w:tblStylePr>
+    <w:tblStylePr w:type="lastCol">
+      <w:rPr>
+        <w:b/>
+        <w:bCs/>
+      </w:rPr>
+    </w:tblStylePr>
+  </w:style>
+  <w:style w:type="table" w:styleId="PlainTable1">
+    <w:name w:val="Plain Table 1"/>
+    <w:basedOn w:val="TableNormal"/>
+    <w:uiPriority w:val="41"/>
+    <w:rsid w:val="001C3616"/>
+    <w:pPr>
+      <w:spacing w:after="0" w:line="240" w:lineRule="auto"/>
+    </w:pPr>
+    <w:tblPr>
+      <w:tblStyleRowBandSize w:val="1"/>
+      <w:tblStyleColBandSize w:val="1"/>
+      <w:tblBorders>
+        <w:top w:val="single" w:sz="4" w:space="0" w:color="BFBFBF" w:themeColor="background1" w:themeShade="BF"/>
+        <w:left w:val="single" w:sz="4" w:space="0" w:color="BFBFBF" w:themeColor="background1" w:themeShade="BF"/>
+        <w:bottom w:val="single" w:sz="4" w:space="0" w:color="BFBFBF" w:themeColor="background1" w:themeShade="BF"/>
+        <w:right w:val="single" w:sz="4" w:space="0" w:color="BFBFBF" w:themeColor="background1" w:themeShade="BF"/>
+        <w:insideH w:val="single" w:sz="4" w:space="0" w:color="BFBFBF" w:themeColor="background1" w:themeShade="BF"/>
+        <w:insideV w:val="single" w:sz="4" w:space="0" w:color="BFBFBF" w:themeColor="background1" w:themeShade="BF"/>
+      </w:tblBorders>
+    </w:tblPr>
+    <w:tblStylePr w:type="firstRow">
+      <w:rPr>
+        <w:b/>
+        <w:bCs/>
+      </w:rPr>
+    </w:tblStylePr>
+    <w:tblStylePr w:type="lastRow">
+      <w:rPr>
+        <w:b/>
+        <w:bCs/>
+      </w:rPr>
+      <w:tblPr/>
+      <w:tcPr>
+        <w:tcBorders>
+          <w:top w:val="double" w:sz="4" w:space="0" w:color="BFBFBF" w:themeColor="background1" w:themeShade="BF"/>
+        </w:tcBorders>
+      </w:tcPr>
+    </w:tblStylePr>
+    <w:tblStylePr w:type="firstCol">
+      <w:rPr>
+        <w:b/>
+        <w:bCs/>
+      </w:rPr>
+    </w:tblStylePr>
+    <w:tblStylePr w:type="lastCol">
+      <w:rPr>
+        <w:b/>
+        <w:bCs/>
+      </w:rPr>
+    </w:tblStylePr>
+    <w:tblStylePr w:type="band1Vert">
+      <w:tblPr/>
+      <w:tcPr>
+        <w:shd w:val="clear" w:color="auto" w:fill="F2F2F2" w:themeFill="background1" w:themeFillShade="F2"/>
+      </w:tcPr>
+    </w:tblStylePr>
+    <w:tblStylePr w:type="band1Horz">
+      <w:tblPr/>
+      <w:tcPr>
+        <w:shd w:val="clear" w:color="auto" w:fill="F2F2F2" w:themeFill="background1" w:themeFillShade="F2"/>
+      </w:tcPr>
+    </w:tblStylePr>
+  </w:style>
 </w:styles>
 </file>
 

</xml_diff>